<commit_message>
⚰️ Review & remove dead code
</commit_message>
<xml_diff>
--- a/packages/applications/document-builder/src/assets/docx/délai-modèle-réponse.docx
+++ b/packages/applications/document-builder/src/assets/docx/délai-modèle-réponse.docx
@@ -1942,7 +1942,15 @@
           <w:sz w:val="20"/>
           <w:szCs w:val="20"/>
         </w:rPr>
-        <w:t xml:space="preserve">EnMois}{^demandeEnMoisAccordéeEnDate} de {delaiDemandePrecedenteAccordeEnMois} mois{/demandeEnMoisAccordéeEnDate}, portant la date limite d’achèvement au {dateLimiteAchevementActuelle}{/demandeEnMois}{#demandeEnDate} portant la date limite d’achèvement au {</w:t>
+        <w:t xml:space="preserve">E</w:t>
+      </w:r>
+      <w:r>
+        <w:rPr>
+          <w:rFonts w:ascii="Liberation Sans" w:hAnsi="Liberation Sans" w:eastAsia="Liberation Sans" w:cs="Liberation Sans"/>
+          <w:sz w:val="20"/>
+          <w:szCs w:val="20"/>
+        </w:rPr>
+        <w:t xml:space="preserve">nMois}{^demandeEnMoisAccordéeEnDate} de {delaiDemandePrecedenteAccordeEnMois} mois{/demandeEnMoisAccordéeEnDate}, portant la date limite d’achèvement au {dateLimiteAchevementActuelle}{/demandeEnMois}{#demandeEnDate} portant la date limite d’achèvement au {</w:t>
       </w:r>
       <w:r>
         <w:rPr>
@@ -2977,7 +2985,22 @@
         <w:szCs w:val="24"/>
       </w:rPr>
       <w:tab/>
-      <w:t xml:space="preserve">{#isDgecAuthority}</w:t>
+    </w:r>
+    <w:r>
+      <w:rPr>
+        <w:rFonts w:ascii="Arial" w:hAnsi="Arial" w:eastAsia="Arial" w:cs="Arial"/>
+        <w:sz w:val="24"/>
+        <w:szCs w:val="24"/>
+      </w:rPr>
+    </w:r>
+    <w:r>
+      <w:rPr>
+        <w:rFonts w:ascii="Arial" w:hAnsi="Arial" w:eastAsia="Arial" w:cs="Arial"/>
+        <w:b/>
+        <w:sz w:val="24"/>
+        <w:szCs w:val="24"/>
+      </w:rPr>
+      <w:t xml:space="preserve">{^dreal}</w:t>
     </w:r>
     <w:r>
       <w:rPr>
@@ -2988,13 +3011,7 @@
       </w:rPr>
       <w:t xml:space="preserve">Direction générale de l’énergie et du climat</w:t>
     </w:r>
-    <w:r>
-      <w:rPr>
-        <w:rFonts w:ascii="Arial" w:hAnsi="Arial" w:eastAsia="Arial" w:cs="Arial"/>
-        <w:sz w:val="24"/>
-        <w:szCs w:val="24"/>
-      </w:rPr>
-    </w:r>
+    <w:r/>
     <w:r>
       <w:rPr>
         <w:rFonts w:ascii="Arial" w:hAnsi="Arial" w:eastAsia="Arial" w:cs="Arial"/>
@@ -3112,33 +3129,36 @@
       <w:rPr>
         <w:rFonts w:ascii="Arial" w:hAnsi="Arial" w:eastAsia="Arial" w:cs="Arial"/>
         <w:b/>
+        <w:sz w:val="24"/>
+        <w:szCs w:val="24"/>
+        <w:highlight w:val="yellow"/>
+      </w:rPr>
+    </w:pPr>
+    <w:r>
+      <w:rPr>
+        <w:rFonts w:ascii="Arial" w:hAnsi="Arial" w:eastAsia="Arial" w:cs="Arial"/>
+        <w:b/>
         <w:sz w:val="20"/>
         <w:szCs w:val="20"/>
       </w:rPr>
-    </w:pPr>
-    <w:r>
-      <w:rPr>
-        <w:rFonts w:ascii="Arial" w:hAnsi="Arial" w:eastAsia="Arial" w:cs="Arial"/>
-        <w:b/>
-        <w:sz w:val="20"/>
-        <w:szCs w:val="20"/>
-      </w:rPr>
-      <w:t xml:space="preserve">et des énergies renouvelables{/isDgecAuthority}</w:t>
+      <w:t xml:space="preserve">et des énergies renouvelables{/dreal}</w:t>
     </w:r>
     <w:r>
       <w:rPr>
         <w:rFonts w:ascii="Arial" w:hAnsi="Arial" w:eastAsia="Arial" w:cs="Arial"/>
         <w:b/>
-        <w:sz w:val="20"/>
-        <w:szCs w:val="20"/>
+        <w:sz w:val="24"/>
+        <w:szCs w:val="24"/>
+        <w:highlight w:val="yellow"/>
       </w:rPr>
     </w:r>
     <w:r>
       <w:rPr>
         <w:rFonts w:ascii="Arial" w:hAnsi="Arial" w:eastAsia="Arial" w:cs="Arial"/>
         <w:b/>
-        <w:sz w:val="20"/>
-        <w:szCs w:val="20"/>
+        <w:sz w:val="24"/>
+        <w:szCs w:val="24"/>
+        <w:highlight w:val="yellow"/>
       </w:rPr>
     </w:r>
   </w:p>
@@ -3157,34 +3177,37 @@
       <w:rPr>
         <w:rFonts w:ascii="Arial" w:hAnsi="Arial" w:eastAsia="Arial" w:cs="Arial"/>
         <w:b/>
-        <w:sz w:val="20"/>
-        <w:szCs w:val="20"/>
-      </w:rPr>
-    </w:pPr>
-    <w:r>
-      <w:rPr>
-        <w:rFonts w:ascii="Arial" w:hAnsi="Arial" w:eastAsia="Arial" w:cs="Arial"/>
-        <w:b/>
         <w:sz w:val="24"/>
         <w:szCs w:val="24"/>
         <w:highlight w:val="yellow"/>
       </w:rPr>
-      <w:t xml:space="preserve">{#isDrealAuthority}Direction Régionale de l’Environnement,</w:t>
+    </w:pPr>
+    <w:r>
+      <w:rPr>
+        <w:rFonts w:ascii="Arial" w:hAnsi="Arial" w:eastAsia="Arial" w:cs="Arial"/>
+        <w:b/>
+        <w:sz w:val="24"/>
+        <w:szCs w:val="24"/>
+        <w:highlight w:val="yellow"/>
+      </w:rPr>
+      <w:t xml:space="preserve">{#dreal}Direction Régionale de l’Environnement,</w:t>
     </w:r>
     <w:r>
       <w:rPr>
         <w:rFonts w:ascii="Arial" w:hAnsi="Arial" w:eastAsia="Arial" w:cs="Arial"/>
         <w:b/>
-        <w:sz w:val="20"/>
-        <w:szCs w:val="20"/>
+        <w:sz w:val="24"/>
+        <w:szCs w:val="24"/>
+        <w:highlight w:val="yellow"/>
       </w:rPr>
     </w:r>
     <w:r>
       <w:rPr>
         <w:rFonts w:ascii="Arial" w:hAnsi="Arial" w:eastAsia="Arial" w:cs="Arial"/>
         <w:b/>
-        <w:sz w:val="20"/>
-        <w:szCs w:val="20"/>
+        <w:sz w:val="24"/>
+        <w:szCs w:val="24"/>
+        <w:highlight w:val="yellow"/>
       </w:rPr>
     </w:r>
   </w:p>
@@ -3261,6 +3284,7 @@
         <w:sz w:val="22"/>
         <w:szCs w:val="22"/>
         <w:u w:val="none"/>
+        <w:shd w:val="clear" w:color="auto" w:fill="auto"/>
         <w:vertAlign w:val="baseline"/>
       </w:rPr>
     </w:pPr>
@@ -3272,7 +3296,7 @@
         <w:szCs w:val="24"/>
         <w:highlight w:val="yellow"/>
       </w:rPr>
-      <w:t xml:space="preserve">de {#dreal}{dreal}{/dreal}{^dreal}DREAL concernée{/dreal}{/isDrealAuthority}</w:t>
+      <w:t xml:space="preserve">de {dreal}{/dreal}</w:t>
     </w:r>
     <w:r>
       <w:rPr>
@@ -3287,6 +3311,7 @@
         <w:sz w:val="22"/>
         <w:szCs w:val="22"/>
         <w:u w:val="none"/>
+        <w:shd w:val="clear" w:color="auto" w:fill="auto"/>
         <w:vertAlign w:val="baseline"/>
       </w:rPr>
     </w:r>
@@ -3303,22 +3328,27 @@
         <w:sz w:val="22"/>
         <w:szCs w:val="22"/>
         <w:u w:val="none"/>
+        <w:shd w:val="clear" w:color="auto" w:fill="auto"/>
         <w:vertAlign w:val="baseline"/>
       </w:rPr>
     </w:r>
-  </w:p>
-  <w:p>
-    <w:pPr>
-      <w:pStyle w:val="1055"/>
-      <w:pBdr/>
-      <w:tabs>
-        <w:tab w:val="clear" w:leader="none" w:pos="720"/>
-        <w:tab w:val="center" w:leader="none" w:pos="4536"/>
-        <w:tab w:val="right" w:leader="none" w:pos="9072"/>
-      </w:tabs>
-      <w:spacing w:after="0" w:before="0" w:line="240" w:lineRule="auto"/>
-      <w:ind/>
-      <w:jc w:val="right"/>
+    <w:r>
+      <w:rPr>
+        <w:rFonts w:eastAsia="Calibri" w:cs="Calibri"/>
+        <w:b w:val="0"/>
+        <w:i w:val="0"/>
+        <w:caps w:val="0"/>
+        <w:smallCaps w:val="0"/>
+        <w:strike w:val="0"/>
+        <w:color w:val="000000"/>
+        <w:position w:val="0"/>
+        <w:sz w:val="22"/>
+        <w:szCs w:val="22"/>
+        <w:u w:val="none"/>
+        <w:vertAlign w:val="baseline"/>
+      </w:rPr>
+    </w:r>
+    <w:r>
       <w:rPr>
         <w:rFonts w:ascii="Calibri" w:hAnsi="Calibri" w:eastAsia="Calibri" w:cs="Calibri"/>
         <w:b w:val="0"/>
@@ -3333,22 +3363,6 @@
         <w:u w:val="none"/>
         <w:vertAlign w:val="baseline"/>
       </w:rPr>
-    </w:pPr>
-    <w:r>
-      <w:rPr>
-        <w:rFonts w:eastAsia="Calibri" w:cs="Calibri"/>
-        <w:b w:val="0"/>
-        <w:i w:val="0"/>
-        <w:caps w:val="0"/>
-        <w:smallCaps w:val="0"/>
-        <w:strike w:val="0"/>
-        <w:color w:val="000000"/>
-        <w:position w:val="0"/>
-        <w:sz w:val="22"/>
-        <w:szCs w:val="22"/>
-        <w:u w:val="none"/>
-        <w:vertAlign w:val="baseline"/>
-      </w:rPr>
     </w:r>
     <w:r>
       <w:rPr>
@@ -3379,6 +3393,7 @@
         <w:sz w:val="22"/>
         <w:szCs w:val="22"/>
         <w:u w:val="none"/>
+        <w:shd w:val="clear" w:color="auto" w:fill="auto"/>
         <w:vertAlign w:val="baseline"/>
       </w:rPr>
     </w:r>

</xml_diff>